<commit_message>
Cập nhật phân công công việc và tạo file Báo cáo tiến độ lần 2
</commit_message>
<xml_diff>
--- a/Tool-Document/Document/Report/BaoCaoTienDo.docx
+++ b/Tool-Document/Document/Report/BaoCaoTienDo.docx
@@ -220,17 +220,17 @@
         <w:tblLook w:val="04A0" w:firstRow="1" w:lastRow="0" w:firstColumn="1" w:lastColumn="0" w:noHBand="0" w:noVBand="1"/>
       </w:tblPr>
       <w:tblGrid>
-        <w:gridCol w:w="1345"/>
-        <w:gridCol w:w="1890"/>
-        <w:gridCol w:w="1800"/>
-        <w:gridCol w:w="1530"/>
-        <w:gridCol w:w="1620"/>
-        <w:gridCol w:w="1165"/>
+        <w:gridCol w:w="1402"/>
+        <w:gridCol w:w="1881"/>
+        <w:gridCol w:w="1794"/>
+        <w:gridCol w:w="1517"/>
+        <w:gridCol w:w="1600"/>
+        <w:gridCol w:w="1156"/>
       </w:tblGrid>
       <w:tr>
         <w:tc>
           <w:tcPr>
-            <w:tcW w:w="1345" w:type="dxa"/>
+            <w:tcW w:w="1402" w:type="dxa"/>
             <w:vAlign w:val="center"/>
           </w:tcPr>
           <w:p>
@@ -254,7 +254,7 @@
         </w:tc>
         <w:tc>
           <w:tcPr>
-            <w:tcW w:w="1890" w:type="dxa"/>
+            <w:tcW w:w="1881" w:type="dxa"/>
             <w:vAlign w:val="center"/>
           </w:tcPr>
           <w:p>
@@ -278,7 +278,7 @@
         </w:tc>
         <w:tc>
           <w:tcPr>
-            <w:tcW w:w="1800" w:type="dxa"/>
+            <w:tcW w:w="1794" w:type="dxa"/>
             <w:vAlign w:val="center"/>
           </w:tcPr>
           <w:p>
@@ -302,7 +302,7 @@
         </w:tc>
         <w:tc>
           <w:tcPr>
-            <w:tcW w:w="1530" w:type="dxa"/>
+            <w:tcW w:w="1517" w:type="dxa"/>
             <w:vAlign w:val="center"/>
           </w:tcPr>
           <w:p>
@@ -326,7 +326,7 @@
         </w:tc>
         <w:tc>
           <w:tcPr>
-            <w:tcW w:w="1620" w:type="dxa"/>
+            <w:tcW w:w="1600" w:type="dxa"/>
             <w:vAlign w:val="center"/>
           </w:tcPr>
           <w:p>
@@ -350,7 +350,7 @@
         </w:tc>
         <w:tc>
           <w:tcPr>
-            <w:tcW w:w="1165" w:type="dxa"/>
+            <w:tcW w:w="1156" w:type="dxa"/>
             <w:vAlign w:val="center"/>
           </w:tcPr>
           <w:p>
@@ -376,7 +376,7 @@
       <w:tr>
         <w:tc>
           <w:tcPr>
-            <w:tcW w:w="1345" w:type="dxa"/>
+            <w:tcW w:w="1402" w:type="dxa"/>
           </w:tcPr>
           <w:p>
             <w:pPr>
@@ -406,31 +406,23 @@
         </w:tc>
         <w:tc>
           <w:tcPr>
-            <w:tcW w:w="1890" w:type="dxa"/>
-          </w:tcPr>
-          <w:p>
-            <w:pPr>
-              <w:rPr>
-                <w:rFonts w:asciiTheme="majorBidi" w:hAnsiTheme="majorBidi" w:cstheme="majorBidi"/>
-                <w:sz w:val="26"/>
-                <w:szCs w:val="26"/>
-              </w:rPr>
-            </w:pPr>
-            <w:r>
-              <w:rPr>
-                <w:rFonts w:asciiTheme="majorBidi" w:hAnsiTheme="majorBidi" w:cstheme="majorBidi"/>
-                <w:sz w:val="26"/>
-                <w:szCs w:val="26"/>
-              </w:rPr>
-              <w:t xml:space="preserve">- </w:t>
-            </w:r>
-            <w:r>
-              <w:rPr>
-                <w:rFonts w:asciiTheme="majorBidi" w:hAnsiTheme="majorBidi" w:cstheme="majorBidi"/>
-                <w:sz w:val="26"/>
-                <w:szCs w:val="26"/>
-              </w:rPr>
-              <w:t xml:space="preserve">Khảo sát hiện trạng và </w:t>
+            <w:tcW w:w="1881" w:type="dxa"/>
+          </w:tcPr>
+          <w:p>
+            <w:pPr>
+              <w:rPr>
+                <w:rFonts w:asciiTheme="majorBidi" w:hAnsiTheme="majorBidi" w:cstheme="majorBidi"/>
+                <w:sz w:val="26"/>
+                <w:szCs w:val="26"/>
+              </w:rPr>
+            </w:pPr>
+            <w:r>
+              <w:rPr>
+                <w:rFonts w:asciiTheme="majorBidi" w:hAnsiTheme="majorBidi" w:cstheme="majorBidi"/>
+                <w:sz w:val="26"/>
+                <w:szCs w:val="26"/>
+              </w:rPr>
+              <w:t xml:space="preserve">- Khảo sát hiện trạng và </w:t>
             </w:r>
             <w:r>
               <w:rPr>
@@ -446,7 +438,32 @@
                 <w:sz w:val="26"/>
                 <w:szCs w:val="26"/>
               </w:rPr>
-              <w:t>các trang web liên quan</w:t>
+              <w:t>các trang web liên quan.</w:t>
+            </w:r>
+            <w:r>
+              <w:rPr>
+                <w:rFonts w:asciiTheme="majorBidi" w:hAnsiTheme="majorBidi" w:cstheme="majorBidi"/>
+                <w:sz w:val="26"/>
+                <w:szCs w:val="26"/>
+              </w:rPr>
+              <w:t xml:space="preserve"> </w:t>
+            </w:r>
+          </w:p>
+          <w:p>
+            <w:pPr>
+              <w:rPr>
+                <w:rFonts w:asciiTheme="majorBidi" w:hAnsiTheme="majorBidi" w:cstheme="majorBidi"/>
+                <w:sz w:val="26"/>
+                <w:szCs w:val="26"/>
+              </w:rPr>
+            </w:pPr>
+            <w:r>
+              <w:rPr>
+                <w:rFonts w:asciiTheme="majorBidi" w:hAnsiTheme="majorBidi" w:cstheme="majorBidi"/>
+                <w:sz w:val="26"/>
+                <w:szCs w:val="26"/>
+              </w:rPr>
+              <w:t>- Tìm hiểu một vài công cụ để Crawl dữ liệu từ Website bằng C#</w:t>
             </w:r>
             <w:r>
               <w:rPr>
@@ -456,38 +473,39 @@
               </w:rPr>
               <w:t>.</w:t>
             </w:r>
-            <w:r>
-              <w:rPr>
-                <w:rFonts w:asciiTheme="majorBidi" w:hAnsiTheme="majorBidi" w:cstheme="majorBidi"/>
-                <w:sz w:val="26"/>
-                <w:szCs w:val="26"/>
-              </w:rPr>
-              <w:t xml:space="preserve"> </w:t>
-            </w:r>
-          </w:p>
-          <w:p>
-            <w:pPr>
-              <w:rPr>
-                <w:rFonts w:asciiTheme="majorBidi" w:hAnsiTheme="majorBidi" w:cstheme="majorBidi"/>
-                <w:sz w:val="26"/>
-                <w:szCs w:val="26"/>
-              </w:rPr>
-            </w:pPr>
-            <w:r>
-              <w:rPr>
-                <w:rFonts w:asciiTheme="majorBidi" w:hAnsiTheme="majorBidi" w:cstheme="majorBidi"/>
-                <w:sz w:val="26"/>
-                <w:szCs w:val="26"/>
-              </w:rPr>
-              <w:t xml:space="preserve">- </w:t>
-            </w:r>
-            <w:r>
-              <w:rPr>
-                <w:rFonts w:asciiTheme="majorBidi" w:hAnsiTheme="majorBidi" w:cstheme="majorBidi"/>
-                <w:sz w:val="26"/>
-                <w:szCs w:val="26"/>
-              </w:rPr>
-              <w:t>Tìm hiểu một vài công cụ để Crawl dữ liệu từ Website bằng C#</w:t>
+          </w:p>
+          <w:p>
+            <w:pPr>
+              <w:rPr>
+                <w:rFonts w:asciiTheme="majorBidi" w:hAnsiTheme="majorBidi" w:cstheme="majorBidi"/>
+                <w:sz w:val="26"/>
+                <w:szCs w:val="26"/>
+              </w:rPr>
+            </w:pPr>
+            <w:r>
+              <w:rPr>
+                <w:rFonts w:asciiTheme="majorBidi" w:hAnsiTheme="majorBidi" w:cstheme="majorBidi"/>
+                <w:sz w:val="26"/>
+                <w:szCs w:val="26"/>
+              </w:rPr>
+              <w:t>- Viết tool Crawl dữ liệu trên Website.</w:t>
+            </w:r>
+          </w:p>
+          <w:p>
+            <w:pPr>
+              <w:rPr>
+                <w:rFonts w:asciiTheme="majorBidi" w:hAnsiTheme="majorBidi" w:cstheme="majorBidi"/>
+                <w:sz w:val="26"/>
+                <w:szCs w:val="26"/>
+              </w:rPr>
+            </w:pPr>
+            <w:r>
+              <w:rPr>
+                <w:rFonts w:asciiTheme="majorBidi" w:hAnsiTheme="majorBidi" w:cstheme="majorBidi"/>
+                <w:sz w:val="26"/>
+                <w:szCs w:val="26"/>
+              </w:rPr>
+              <w:t>- Tạo Raw data online</w:t>
             </w:r>
             <w:r>
               <w:rPr>
@@ -498,29 +516,116 @@
               <w:t>.</w:t>
             </w:r>
           </w:p>
-          <w:p>
-            <w:pPr>
-              <w:rPr>
-                <w:rFonts w:asciiTheme="majorBidi" w:hAnsiTheme="majorBidi" w:cstheme="majorBidi"/>
-                <w:sz w:val="26"/>
-                <w:szCs w:val="26"/>
-              </w:rPr>
-            </w:pPr>
-            <w:r>
-              <w:rPr>
-                <w:rFonts w:asciiTheme="majorBidi" w:hAnsiTheme="majorBidi" w:cstheme="majorBidi"/>
-                <w:sz w:val="26"/>
-                <w:szCs w:val="26"/>
-              </w:rPr>
-              <w:t xml:space="preserve">- </w:t>
-            </w:r>
-            <w:r>
-              <w:rPr>
-                <w:rFonts w:asciiTheme="majorBidi" w:hAnsiTheme="majorBidi" w:cstheme="majorBidi"/>
-                <w:sz w:val="26"/>
-                <w:szCs w:val="26"/>
-              </w:rPr>
-              <w:t>Viết tool Crawl dữ liệu trên Website</w:t>
+        </w:tc>
+        <w:tc>
+          <w:tcPr>
+            <w:tcW w:w="1794" w:type="dxa"/>
+          </w:tcPr>
+          <w:p>
+            <w:pPr>
+              <w:rPr>
+                <w:rFonts w:asciiTheme="majorBidi" w:hAnsiTheme="majorBidi" w:cstheme="majorBidi"/>
+                <w:sz w:val="26"/>
+                <w:szCs w:val="26"/>
+              </w:rPr>
+            </w:pPr>
+            <w:r>
+              <w:rPr>
+                <w:rFonts w:asciiTheme="majorBidi" w:hAnsiTheme="majorBidi" w:cstheme="majorBidi"/>
+                <w:sz w:val="26"/>
+                <w:szCs w:val="26"/>
+              </w:rPr>
+              <w:t>-Khảo sát được các trang web liên quan khác như</w:t>
+            </w:r>
+            <w:r>
+              <w:rPr>
+                <w:rFonts w:asciiTheme="majorBidi" w:hAnsiTheme="majorBidi" w:cstheme="majorBidi"/>
+                <w:sz w:val="26"/>
+                <w:szCs w:val="26"/>
+              </w:rPr>
+              <w:t>:</w:t>
+            </w:r>
+            <w:r>
+              <w:rPr>
+                <w:rFonts w:asciiTheme="majorBidi" w:hAnsiTheme="majorBidi" w:cstheme="majorBidi"/>
+                <w:sz w:val="26"/>
+                <w:szCs w:val="26"/>
+              </w:rPr>
+              <w:t xml:space="preserve"> fahasa.com, </w:t>
+            </w:r>
+            <w:r>
+              <w:rPr>
+                <w:rFonts w:asciiTheme="majorBidi" w:hAnsiTheme="majorBidi" w:cstheme="majorBidi"/>
+                <w:sz w:val="26"/>
+                <w:szCs w:val="26"/>
+              </w:rPr>
+              <w:t>tiki.vn</w:t>
+            </w:r>
+            <w:r>
+              <w:rPr>
+                <w:rFonts w:asciiTheme="majorBidi" w:hAnsiTheme="majorBidi" w:cstheme="majorBidi"/>
+                <w:sz w:val="26"/>
+                <w:szCs w:val="26"/>
+              </w:rPr>
+              <w:t>,…</w:t>
+            </w:r>
+          </w:p>
+          <w:p>
+            <w:pPr>
+              <w:rPr>
+                <w:rFonts w:asciiTheme="majorBidi" w:hAnsiTheme="majorBidi" w:cstheme="majorBidi"/>
+                <w:sz w:val="26"/>
+                <w:szCs w:val="26"/>
+              </w:rPr>
+            </w:pPr>
+            <w:r>
+              <w:rPr>
+                <w:rFonts w:asciiTheme="majorBidi" w:hAnsiTheme="majorBidi" w:cstheme="majorBidi"/>
+                <w:sz w:val="26"/>
+                <w:szCs w:val="26"/>
+              </w:rPr>
+              <w:t>-</w:t>
+            </w:r>
+            <w:r>
+              <w:rPr>
+                <w:rFonts w:asciiTheme="majorBidi" w:hAnsiTheme="majorBidi" w:cstheme="majorBidi"/>
+                <w:sz w:val="26"/>
+                <w:szCs w:val="26"/>
+              </w:rPr>
+              <w:t xml:space="preserve">Tìm hiểu và sử dụng </w:t>
+            </w:r>
+            <w:r>
+              <w:rPr>
+                <w:rFonts w:asciiTheme="majorBidi" w:hAnsiTheme="majorBidi" w:cstheme="majorBidi"/>
+                <w:sz w:val="26"/>
+                <w:szCs w:val="26"/>
+              </w:rPr>
+              <w:t>các thư viện trong C# để Crawl dữ liệu trên website.</w:t>
+            </w:r>
+          </w:p>
+          <w:p>
+            <w:pPr>
+              <w:rPr>
+                <w:rFonts w:asciiTheme="majorBidi" w:hAnsiTheme="majorBidi" w:cstheme="majorBidi"/>
+                <w:sz w:val="26"/>
+                <w:szCs w:val="26"/>
+              </w:rPr>
+            </w:pPr>
+            <w:r>
+              <w:rPr>
+                <w:rFonts w:asciiTheme="majorBidi" w:hAnsiTheme="majorBidi" w:cstheme="majorBidi"/>
+                <w:sz w:val="26"/>
+                <w:szCs w:val="26"/>
+              </w:rPr>
+              <w:t>-</w:t>
+            </w:r>
+            <w:r>
+              <w:rPr>
+                <w:rFonts w:asciiTheme="majorBidi" w:hAnsiTheme="majorBidi" w:cstheme="majorBidi"/>
+                <w:sz w:val="26"/>
+                <w:szCs w:val="26"/>
+              </w:rPr>
+              <w:t xml:space="preserve"> Viết tool Crawl dữ liệu trên trang fahasa.com</w:t>
             </w:r>
             <w:r>
               <w:rPr>
@@ -545,182 +650,13 @@
                 <w:sz w:val="26"/>
                 <w:szCs w:val="26"/>
               </w:rPr>
-              <w:t xml:space="preserve">- </w:t>
-            </w:r>
-            <w:r>
-              <w:rPr>
-                <w:rFonts w:asciiTheme="majorBidi" w:hAnsiTheme="majorBidi" w:cstheme="majorBidi"/>
-                <w:sz w:val="26"/>
-                <w:szCs w:val="26"/>
-              </w:rPr>
-              <w:t>Tạo Raw data online</w:t>
-            </w:r>
-            <w:r>
-              <w:rPr>
-                <w:rFonts w:asciiTheme="majorBidi" w:hAnsiTheme="majorBidi" w:cstheme="majorBidi"/>
-                <w:sz w:val="26"/>
-                <w:szCs w:val="26"/>
-              </w:rPr>
-              <w:t>.</w:t>
-            </w:r>
-          </w:p>
-        </w:tc>
-        <w:tc>
-          <w:tcPr>
-            <w:tcW w:w="1800" w:type="dxa"/>
-          </w:tcPr>
-          <w:p>
-            <w:pPr>
-              <w:rPr>
-                <w:rFonts w:asciiTheme="majorBidi" w:hAnsiTheme="majorBidi" w:cstheme="majorBidi"/>
-                <w:sz w:val="26"/>
-                <w:szCs w:val="26"/>
-              </w:rPr>
-            </w:pPr>
-            <w:r>
-              <w:rPr>
-                <w:rFonts w:asciiTheme="majorBidi" w:hAnsiTheme="majorBidi" w:cstheme="majorBidi"/>
-                <w:sz w:val="26"/>
-                <w:szCs w:val="26"/>
-              </w:rPr>
-              <w:t>-Khảo sát được các trang web liên quan khác như</w:t>
-            </w:r>
-            <w:r>
-              <w:rPr>
-                <w:rFonts w:asciiTheme="majorBidi" w:hAnsiTheme="majorBidi" w:cstheme="majorBidi"/>
-                <w:sz w:val="26"/>
-                <w:szCs w:val="26"/>
-              </w:rPr>
-              <w:t>:</w:t>
-            </w:r>
-            <w:r>
-              <w:rPr>
-                <w:rFonts w:asciiTheme="majorBidi" w:hAnsiTheme="majorBidi" w:cstheme="majorBidi"/>
-                <w:sz w:val="26"/>
-                <w:szCs w:val="26"/>
-              </w:rPr>
-              <w:t xml:space="preserve"> fahasa.com, </w:t>
-            </w:r>
-            <w:r>
-              <w:rPr>
-                <w:rFonts w:asciiTheme="majorBidi" w:hAnsiTheme="majorBidi" w:cstheme="majorBidi"/>
-                <w:sz w:val="26"/>
-                <w:szCs w:val="26"/>
-              </w:rPr>
-              <w:t>tiki.vn</w:t>
-            </w:r>
-            <w:r>
-              <w:rPr>
-                <w:rFonts w:asciiTheme="majorBidi" w:hAnsiTheme="majorBidi" w:cstheme="majorBidi"/>
-                <w:sz w:val="26"/>
-                <w:szCs w:val="26"/>
-              </w:rPr>
-              <w:t>,…</w:t>
-            </w:r>
-          </w:p>
-          <w:p>
-            <w:pPr>
-              <w:rPr>
-                <w:rFonts w:asciiTheme="majorBidi" w:hAnsiTheme="majorBidi" w:cstheme="majorBidi"/>
-                <w:sz w:val="26"/>
-                <w:szCs w:val="26"/>
-              </w:rPr>
-            </w:pPr>
-            <w:r>
-              <w:rPr>
-                <w:rFonts w:asciiTheme="majorBidi" w:hAnsiTheme="majorBidi" w:cstheme="majorBidi"/>
-                <w:sz w:val="26"/>
-                <w:szCs w:val="26"/>
-              </w:rPr>
-              <w:t>-</w:t>
-            </w:r>
-            <w:r>
-              <w:rPr>
-                <w:rFonts w:asciiTheme="majorBidi" w:hAnsiTheme="majorBidi" w:cstheme="majorBidi"/>
-                <w:sz w:val="26"/>
-                <w:szCs w:val="26"/>
-              </w:rPr>
-              <w:t xml:space="preserve">Tìm hiểu và sử dụng </w:t>
-            </w:r>
-            <w:r>
-              <w:rPr>
-                <w:rFonts w:asciiTheme="majorBidi" w:hAnsiTheme="majorBidi" w:cstheme="majorBidi"/>
-                <w:sz w:val="26"/>
-                <w:szCs w:val="26"/>
-              </w:rPr>
-              <w:t>các thư viện trong C# để Crawl dữ liệu trên website.</w:t>
-            </w:r>
-          </w:p>
-          <w:p>
-            <w:pPr>
-              <w:rPr>
-                <w:rFonts w:asciiTheme="majorBidi" w:hAnsiTheme="majorBidi" w:cstheme="majorBidi"/>
-                <w:sz w:val="26"/>
-                <w:szCs w:val="26"/>
-              </w:rPr>
-            </w:pPr>
-            <w:r>
-              <w:rPr>
-                <w:rFonts w:asciiTheme="majorBidi" w:hAnsiTheme="majorBidi" w:cstheme="majorBidi"/>
-                <w:sz w:val="26"/>
-                <w:szCs w:val="26"/>
-              </w:rPr>
-              <w:t>-</w:t>
-            </w:r>
-            <w:r>
-              <w:rPr>
-                <w:rFonts w:asciiTheme="majorBidi" w:hAnsiTheme="majorBidi" w:cstheme="majorBidi"/>
-                <w:sz w:val="26"/>
-                <w:szCs w:val="26"/>
-              </w:rPr>
-              <w:t xml:space="preserve"> </w:t>
-            </w:r>
-            <w:r>
-              <w:rPr>
-                <w:rFonts w:asciiTheme="majorBidi" w:hAnsiTheme="majorBidi" w:cstheme="majorBidi"/>
-                <w:sz w:val="26"/>
-                <w:szCs w:val="26"/>
-              </w:rPr>
-              <w:t xml:space="preserve">Viết tool Crawl dữ liệu trên </w:t>
-            </w:r>
-            <w:r>
-              <w:rPr>
-                <w:rFonts w:asciiTheme="majorBidi" w:hAnsiTheme="majorBidi" w:cstheme="majorBidi"/>
-                <w:sz w:val="26"/>
-                <w:szCs w:val="26"/>
-              </w:rPr>
-              <w:t>trang fahasa.com</w:t>
-            </w:r>
-            <w:r>
-              <w:rPr>
-                <w:rFonts w:asciiTheme="majorBidi" w:hAnsiTheme="majorBidi" w:cstheme="majorBidi"/>
-                <w:sz w:val="26"/>
-                <w:szCs w:val="26"/>
-              </w:rPr>
-              <w:t>.</w:t>
-            </w:r>
-          </w:p>
-          <w:p>
-            <w:pPr>
-              <w:rPr>
-                <w:rFonts w:asciiTheme="majorBidi" w:hAnsiTheme="majorBidi" w:cstheme="majorBidi"/>
-                <w:sz w:val="26"/>
-                <w:szCs w:val="26"/>
-              </w:rPr>
-            </w:pPr>
-            <w:r>
-              <w:rPr>
-                <w:rFonts w:asciiTheme="majorBidi" w:hAnsiTheme="majorBidi" w:cstheme="majorBidi"/>
-                <w:sz w:val="26"/>
-                <w:szCs w:val="26"/>
-              </w:rPr>
               <w:t>-Tạo raw data online về user.</w:t>
             </w:r>
           </w:p>
         </w:tc>
         <w:tc>
           <w:tcPr>
-            <w:tcW w:w="1530" w:type="dxa"/>
+            <w:tcW w:w="1517" w:type="dxa"/>
           </w:tcPr>
           <w:p>
             <w:pPr>
@@ -742,7 +678,7 @@
         </w:tc>
         <w:tc>
           <w:tcPr>
-            <w:tcW w:w="1620" w:type="dxa"/>
+            <w:tcW w:w="1600" w:type="dxa"/>
           </w:tcPr>
           <w:p>
             <w:pPr>
@@ -764,7 +700,7 @@
         </w:tc>
         <w:tc>
           <w:tcPr>
-            <w:tcW w:w="1165" w:type="dxa"/>
+            <w:tcW w:w="1156" w:type="dxa"/>
           </w:tcPr>
           <w:p>
             <w:pPr>
@@ -780,7 +716,7 @@
       <w:tr>
         <w:tc>
           <w:tcPr>
-            <w:tcW w:w="1345" w:type="dxa"/>
+            <w:tcW w:w="1402" w:type="dxa"/>
           </w:tcPr>
           <w:p>
             <w:pPr>
@@ -810,72 +746,40 @@
         </w:tc>
         <w:tc>
           <w:tcPr>
-            <w:tcW w:w="1890" w:type="dxa"/>
-          </w:tcPr>
-          <w:p>
-            <w:pPr>
-              <w:rPr>
-                <w:rFonts w:asciiTheme="majorBidi" w:hAnsiTheme="majorBidi" w:cstheme="majorBidi"/>
-                <w:sz w:val="26"/>
-                <w:szCs w:val="26"/>
-              </w:rPr>
-            </w:pPr>
-            <w:r>
-              <w:rPr>
-                <w:rFonts w:asciiTheme="majorBidi" w:hAnsiTheme="majorBidi" w:cstheme="majorBidi"/>
-                <w:sz w:val="26"/>
-                <w:szCs w:val="26"/>
-              </w:rPr>
-              <w:t xml:space="preserve">- </w:t>
-            </w:r>
-            <w:r>
-              <w:rPr>
-                <w:rFonts w:asciiTheme="majorBidi" w:hAnsiTheme="majorBidi" w:cstheme="majorBidi"/>
-                <w:sz w:val="26"/>
-                <w:szCs w:val="26"/>
-              </w:rPr>
-              <w:t>Phân tích, thiết kế yêu cầu chức năng</w:t>
-            </w:r>
-            <w:r>
-              <w:rPr>
-                <w:rFonts w:asciiTheme="majorBidi" w:hAnsiTheme="majorBidi" w:cstheme="majorBidi"/>
-                <w:sz w:val="26"/>
-                <w:szCs w:val="26"/>
-              </w:rPr>
-              <w:t>.</w:t>
-            </w:r>
-          </w:p>
-          <w:p>
-            <w:pPr>
-              <w:rPr>
-                <w:rFonts w:asciiTheme="majorBidi" w:hAnsiTheme="majorBidi" w:cstheme="majorBidi"/>
-                <w:sz w:val="26"/>
-                <w:szCs w:val="26"/>
-              </w:rPr>
-            </w:pPr>
-            <w:r>
-              <w:rPr>
-                <w:rFonts w:asciiTheme="majorBidi" w:hAnsiTheme="majorBidi" w:cstheme="majorBidi"/>
-                <w:sz w:val="26"/>
-                <w:szCs w:val="26"/>
-              </w:rPr>
-              <w:t xml:space="preserve">- </w:t>
-            </w:r>
-            <w:r>
-              <w:rPr>
-                <w:rFonts w:asciiTheme="majorBidi" w:hAnsiTheme="majorBidi" w:cstheme="majorBidi"/>
-                <w:sz w:val="26"/>
-                <w:szCs w:val="26"/>
-              </w:rPr>
-              <w:t>Thiết kế Use case diagram</w:t>
-            </w:r>
-            <w:r>
-              <w:rPr>
-                <w:rFonts w:asciiTheme="majorBidi" w:hAnsiTheme="majorBidi" w:cstheme="majorBidi"/>
-                <w:sz w:val="26"/>
-                <w:szCs w:val="26"/>
-              </w:rPr>
-              <w:t>.</w:t>
+            <w:tcW w:w="1881" w:type="dxa"/>
+          </w:tcPr>
+          <w:p>
+            <w:pPr>
+              <w:rPr>
+                <w:rFonts w:asciiTheme="majorBidi" w:hAnsiTheme="majorBidi" w:cstheme="majorBidi"/>
+                <w:sz w:val="26"/>
+                <w:szCs w:val="26"/>
+              </w:rPr>
+            </w:pPr>
+            <w:r>
+              <w:rPr>
+                <w:rFonts w:asciiTheme="majorBidi" w:hAnsiTheme="majorBidi" w:cstheme="majorBidi"/>
+                <w:sz w:val="26"/>
+                <w:szCs w:val="26"/>
+              </w:rPr>
+              <w:t>- Phân tích, thiết kế yêu cầu chức năng.</w:t>
+            </w:r>
+          </w:p>
+          <w:p>
+            <w:pPr>
+              <w:rPr>
+                <w:rFonts w:asciiTheme="majorBidi" w:hAnsiTheme="majorBidi" w:cstheme="majorBidi"/>
+                <w:sz w:val="26"/>
+                <w:szCs w:val="26"/>
+              </w:rPr>
+            </w:pPr>
+            <w:r>
+              <w:rPr>
+                <w:rFonts w:asciiTheme="majorBidi" w:hAnsiTheme="majorBidi" w:cstheme="majorBidi"/>
+                <w:sz w:val="26"/>
+                <w:szCs w:val="26"/>
+              </w:rPr>
+              <w:t>- Thiết kế Use case diagram.</w:t>
             </w:r>
           </w:p>
           <w:p>
@@ -893,48 +797,24 @@
                 <w:szCs w:val="26"/>
               </w:rPr>
               <w:lastRenderedPageBreak/>
-              <w:t xml:space="preserve">- </w:t>
-            </w:r>
-            <w:r>
-              <w:rPr>
-                <w:rFonts w:asciiTheme="majorBidi" w:hAnsiTheme="majorBidi" w:cstheme="majorBidi"/>
-                <w:sz w:val="26"/>
-                <w:szCs w:val="26"/>
-              </w:rPr>
-              <w:t>Thiết kế cơ sở dữ liệu</w:t>
-            </w:r>
-            <w:r>
-              <w:rPr>
-                <w:rFonts w:asciiTheme="majorBidi" w:hAnsiTheme="majorBidi" w:cstheme="majorBidi"/>
-                <w:sz w:val="26"/>
-                <w:szCs w:val="26"/>
-              </w:rPr>
-              <w:t>.</w:t>
-            </w:r>
-          </w:p>
-          <w:p>
-            <w:pPr>
-              <w:rPr>
-                <w:rFonts w:asciiTheme="majorBidi" w:hAnsiTheme="majorBidi" w:cstheme="majorBidi"/>
-                <w:sz w:val="26"/>
-                <w:szCs w:val="26"/>
-              </w:rPr>
-            </w:pPr>
-            <w:r>
-              <w:rPr>
-                <w:rFonts w:asciiTheme="majorBidi" w:hAnsiTheme="majorBidi" w:cstheme="majorBidi"/>
-                <w:sz w:val="26"/>
-                <w:szCs w:val="26"/>
-              </w:rPr>
-              <w:t xml:space="preserve">- </w:t>
-            </w:r>
-            <w:r>
-              <w:rPr>
-                <w:rFonts w:asciiTheme="majorBidi" w:hAnsiTheme="majorBidi" w:cstheme="majorBidi"/>
-                <w:sz w:val="26"/>
-                <w:szCs w:val="26"/>
-              </w:rPr>
-              <w:t xml:space="preserve">Viết tool xử </w:t>
+              <w:t>- Thiết kế cơ sở dữ liệu.</w:t>
+            </w:r>
+          </w:p>
+          <w:p>
+            <w:pPr>
+              <w:rPr>
+                <w:rFonts w:asciiTheme="majorBidi" w:hAnsiTheme="majorBidi" w:cstheme="majorBidi"/>
+                <w:sz w:val="26"/>
+                <w:szCs w:val="26"/>
+              </w:rPr>
+            </w:pPr>
+            <w:r>
+              <w:rPr>
+                <w:rFonts w:asciiTheme="majorBidi" w:hAnsiTheme="majorBidi" w:cstheme="majorBidi"/>
+                <w:sz w:val="26"/>
+                <w:szCs w:val="26"/>
+              </w:rPr>
+              <w:t xml:space="preserve">- Viết tool xử </w:t>
             </w:r>
             <w:r>
               <w:rPr>
@@ -956,7 +836,7 @@
         </w:tc>
         <w:tc>
           <w:tcPr>
-            <w:tcW w:w="1800" w:type="dxa"/>
+            <w:tcW w:w="1794" w:type="dxa"/>
           </w:tcPr>
           <w:p>
             <w:pPr>
@@ -999,23 +879,7 @@
                 <w:sz w:val="26"/>
                 <w:szCs w:val="26"/>
               </w:rPr>
-              <w:t>-Thiết kế cơ sở dữ liệu, mô tả các bảng và quan hệ (</w:t>
-            </w:r>
-            <w:r>
-              <w:rPr>
-                <w:rFonts w:asciiTheme="majorBidi" w:hAnsiTheme="majorBidi" w:cstheme="majorBidi"/>
-                <w:sz w:val="26"/>
-                <w:szCs w:val="26"/>
-              </w:rPr>
-              <w:t>trong file đính kèm</w:t>
-            </w:r>
-            <w:r>
-              <w:rPr>
-                <w:rFonts w:asciiTheme="majorBidi" w:hAnsiTheme="majorBidi" w:cstheme="majorBidi"/>
-                <w:sz w:val="26"/>
-                <w:szCs w:val="26"/>
-              </w:rPr>
-              <w:t>).</w:t>
+              <w:t>-Thiết kế cơ sở dữ liệu, mô tả các bảng và quan hệ (trong file đính kèm).</w:t>
             </w:r>
           </w:p>
           <w:p>
@@ -1054,7 +918,7 @@
         </w:tc>
         <w:tc>
           <w:tcPr>
-            <w:tcW w:w="1530" w:type="dxa"/>
+            <w:tcW w:w="1517" w:type="dxa"/>
           </w:tcPr>
           <w:p>
             <w:pPr>
@@ -1077,7 +941,7 @@
         </w:tc>
         <w:tc>
           <w:tcPr>
-            <w:tcW w:w="1620" w:type="dxa"/>
+            <w:tcW w:w="1600" w:type="dxa"/>
           </w:tcPr>
           <w:p>
             <w:pPr>
@@ -1099,7 +963,7 @@
         </w:tc>
         <w:tc>
           <w:tcPr>
-            <w:tcW w:w="1165" w:type="dxa"/>
+            <w:tcW w:w="1156" w:type="dxa"/>
           </w:tcPr>
           <w:p>
             <w:pPr>
@@ -1115,7 +979,7 @@
       <w:tr>
         <w:tc>
           <w:tcPr>
-            <w:tcW w:w="1345" w:type="dxa"/>
+            <w:tcW w:w="1402" w:type="dxa"/>
           </w:tcPr>
           <w:p>
             <w:pPr>
@@ -1145,7 +1009,63 @@
         </w:tc>
         <w:tc>
           <w:tcPr>
-            <w:tcW w:w="1890" w:type="dxa"/>
+            <w:tcW w:w="1881" w:type="dxa"/>
+          </w:tcPr>
+          <w:p>
+            <w:pPr>
+              <w:rPr>
+                <w:rFonts w:asciiTheme="majorBidi" w:hAnsiTheme="majorBidi" w:cstheme="majorBidi"/>
+                <w:sz w:val="26"/>
+                <w:szCs w:val="26"/>
+              </w:rPr>
+            </w:pPr>
+            <w:r>
+              <w:rPr>
+                <w:rFonts w:asciiTheme="majorBidi" w:hAnsiTheme="majorBidi" w:cstheme="majorBidi"/>
+                <w:sz w:val="26"/>
+                <w:szCs w:val="26"/>
+              </w:rPr>
+              <w:t>-Khởi tạo Project, cài đặt các thư viện và khởi tạo liên kết đến Database bằng Entity Framework</w:t>
+            </w:r>
+          </w:p>
+          <w:p>
+            <w:pPr>
+              <w:rPr>
+                <w:rFonts w:asciiTheme="majorBidi" w:hAnsiTheme="majorBidi" w:cstheme="majorBidi"/>
+                <w:sz w:val="26"/>
+                <w:szCs w:val="26"/>
+              </w:rPr>
+            </w:pPr>
+            <w:r>
+              <w:rPr>
+                <w:rFonts w:asciiTheme="majorBidi" w:hAnsiTheme="majorBidi" w:cstheme="majorBidi"/>
+                <w:sz w:val="26"/>
+                <w:szCs w:val="26"/>
+              </w:rPr>
+              <w:t>- Thiết kế trang chính (Dashboard) và viết Backend cho trang chính (Dashboard).</w:t>
+            </w:r>
+          </w:p>
+          <w:p>
+            <w:pPr>
+              <w:rPr>
+                <w:rFonts w:asciiTheme="majorBidi" w:hAnsiTheme="majorBidi" w:cstheme="majorBidi"/>
+                <w:sz w:val="26"/>
+                <w:szCs w:val="26"/>
+              </w:rPr>
+            </w:pPr>
+            <w:r>
+              <w:rPr>
+                <w:rFonts w:asciiTheme="majorBidi" w:hAnsiTheme="majorBidi" w:cstheme="majorBidi"/>
+                <w:sz w:val="26"/>
+                <w:szCs w:val="26"/>
+              </w:rPr>
+              <w:t>- Thiết kế trang đăng nhập (Login)</w:t>
+            </w:r>
+          </w:p>
+        </w:tc>
+        <w:tc>
+          <w:tcPr>
+            <w:tcW w:w="1794" w:type="dxa"/>
           </w:tcPr>
           <w:p>
             <w:pPr>
@@ -1169,56 +1089,40 @@
                 <w:sz w:val="26"/>
                 <w:szCs w:val="26"/>
               </w:rPr>
-              <w:t xml:space="preserve">Khởi tạo Project, </w:t>
-            </w:r>
-            <w:r>
-              <w:rPr>
-                <w:rFonts w:asciiTheme="majorBidi" w:hAnsiTheme="majorBidi" w:cstheme="majorBidi"/>
-                <w:sz w:val="26"/>
-                <w:szCs w:val="26"/>
-              </w:rPr>
-              <w:t>cài đặt các thư viện và khởi tạo liên kết đến Database bằng Entity Framework</w:t>
-            </w:r>
-          </w:p>
-          <w:p>
-            <w:pPr>
-              <w:rPr>
-                <w:rFonts w:asciiTheme="majorBidi" w:hAnsiTheme="majorBidi" w:cstheme="majorBidi"/>
-                <w:sz w:val="26"/>
-                <w:szCs w:val="26"/>
-              </w:rPr>
-            </w:pPr>
-            <w:r>
-              <w:rPr>
-                <w:rFonts w:asciiTheme="majorBidi" w:hAnsiTheme="majorBidi" w:cstheme="majorBidi"/>
-                <w:sz w:val="26"/>
-                <w:szCs w:val="26"/>
-              </w:rPr>
-              <w:t xml:space="preserve">- </w:t>
-            </w:r>
-            <w:r>
-              <w:rPr>
-                <w:rFonts w:asciiTheme="majorBidi" w:hAnsiTheme="majorBidi" w:cstheme="majorBidi"/>
-                <w:sz w:val="26"/>
-                <w:szCs w:val="26"/>
-              </w:rPr>
-              <w:t>Thiết kế trang chính (Dashboard)</w:t>
-            </w:r>
-            <w:r>
-              <w:rPr>
-                <w:rFonts w:asciiTheme="majorBidi" w:hAnsiTheme="majorBidi" w:cstheme="majorBidi"/>
-                <w:sz w:val="26"/>
-                <w:szCs w:val="26"/>
-              </w:rPr>
-              <w:t xml:space="preserve"> và v</w:t>
-            </w:r>
-            <w:r>
-              <w:rPr>
-                <w:rFonts w:asciiTheme="majorBidi" w:hAnsiTheme="majorBidi" w:cstheme="majorBidi"/>
-                <w:sz w:val="26"/>
-                <w:szCs w:val="26"/>
-              </w:rPr>
-              <w:t>iết Backend cho trang chính (Dashboard)</w:t>
+              <w:t>Khởi tạo project và cài đặt các pakage thành công.</w:t>
+            </w:r>
+          </w:p>
+          <w:p>
+            <w:pPr>
+              <w:rPr>
+                <w:rFonts w:asciiTheme="majorBidi" w:hAnsiTheme="majorBidi" w:cstheme="majorBidi"/>
+                <w:sz w:val="26"/>
+                <w:szCs w:val="26"/>
+              </w:rPr>
+            </w:pPr>
+            <w:r>
+              <w:rPr>
+                <w:rFonts w:asciiTheme="majorBidi" w:hAnsiTheme="majorBidi" w:cstheme="majorBidi"/>
+                <w:sz w:val="26"/>
+                <w:szCs w:val="26"/>
+              </w:rPr>
+              <w:t>-</w:t>
+            </w:r>
+            <w:r>
+              <w:rPr>
+                <w:rFonts w:asciiTheme="majorBidi" w:hAnsiTheme="majorBidi" w:cstheme="majorBidi"/>
+                <w:sz w:val="26"/>
+                <w:szCs w:val="26"/>
+              </w:rPr>
+              <w:t>Thiết kế trang chính được các phần</w:t>
+            </w:r>
+            <w:r>
+              <w:rPr>
+                <w:rFonts w:asciiTheme="majorBidi" w:hAnsiTheme="majorBidi" w:cstheme="majorBidi"/>
+                <w:sz w:val="26"/>
+                <w:szCs w:val="26"/>
+              </w:rPr>
+              <w:t xml:space="preserve"> cơ bản</w:t>
             </w:r>
             <w:r>
               <w:rPr>
@@ -1243,36 +1147,6 @@
                 <w:sz w:val="26"/>
                 <w:szCs w:val="26"/>
               </w:rPr>
-              <w:t xml:space="preserve">- </w:t>
-            </w:r>
-            <w:r>
-              <w:rPr>
-                <w:rFonts w:asciiTheme="majorBidi" w:hAnsiTheme="majorBidi" w:cstheme="majorBidi"/>
-                <w:sz w:val="26"/>
-                <w:szCs w:val="26"/>
-              </w:rPr>
-              <w:t>Thiết kế trang đăng nhập (Login)</w:t>
-            </w:r>
-          </w:p>
-        </w:tc>
-        <w:tc>
-          <w:tcPr>
-            <w:tcW w:w="1800" w:type="dxa"/>
-          </w:tcPr>
-          <w:p>
-            <w:pPr>
-              <w:rPr>
-                <w:rFonts w:asciiTheme="majorBidi" w:hAnsiTheme="majorBidi" w:cstheme="majorBidi"/>
-                <w:sz w:val="26"/>
-                <w:szCs w:val="26"/>
-              </w:rPr>
-            </w:pPr>
-            <w:r>
-              <w:rPr>
-                <w:rFonts w:asciiTheme="majorBidi" w:hAnsiTheme="majorBidi" w:cstheme="majorBidi"/>
-                <w:sz w:val="26"/>
-                <w:szCs w:val="26"/>
-              </w:rPr>
               <w:t>-</w:t>
             </w:r>
             <w:r>
@@ -1281,9 +1155,152 @@
                 <w:sz w:val="26"/>
                 <w:szCs w:val="26"/>
               </w:rPr>
-              <w:t>Khởi tạo project và cài đặt các pakage thành công.</w:t>
-            </w:r>
-          </w:p>
+              <w:t>Hoàn thành</w:t>
+            </w:r>
+            <w:r>
+              <w:rPr>
+                <w:rFonts w:asciiTheme="majorBidi" w:hAnsiTheme="majorBidi" w:cstheme="majorBidi"/>
+                <w:sz w:val="26"/>
+                <w:szCs w:val="26"/>
+              </w:rPr>
+              <w:t xml:space="preserve"> phần lấy dữ liệu lên cho trang chủ</w:t>
+            </w:r>
+            <w:r>
+              <w:rPr>
+                <w:rFonts w:asciiTheme="majorBidi" w:hAnsiTheme="majorBidi" w:cstheme="majorBidi"/>
+                <w:sz w:val="26"/>
+                <w:szCs w:val="26"/>
+              </w:rPr>
+              <w:t>.</w:t>
+            </w:r>
+          </w:p>
+        </w:tc>
+        <w:tc>
+          <w:tcPr>
+            <w:tcW w:w="1517" w:type="dxa"/>
+          </w:tcPr>
+          <w:p>
+            <w:pPr>
+              <w:rPr>
+                <w:rFonts w:asciiTheme="majorBidi" w:hAnsiTheme="majorBidi" w:cstheme="majorBidi"/>
+                <w:sz w:val="26"/>
+                <w:szCs w:val="26"/>
+              </w:rPr>
+            </w:pPr>
+            <w:r>
+              <w:rPr>
+                <w:rFonts w:asciiTheme="majorBidi" w:hAnsiTheme="majorBidi" w:cstheme="majorBidi"/>
+                <w:sz w:val="26"/>
+                <w:szCs w:val="26"/>
+              </w:rPr>
+              <w:t>Nguyễn Trần Trung Kiên</w:t>
+            </w:r>
+          </w:p>
+        </w:tc>
+        <w:tc>
+          <w:tcPr>
+            <w:tcW w:w="1600" w:type="dxa"/>
+          </w:tcPr>
+          <w:p>
+            <w:pPr>
+              <w:rPr>
+                <w:rFonts w:asciiTheme="majorBidi" w:hAnsiTheme="majorBidi" w:cstheme="majorBidi"/>
+                <w:sz w:val="26"/>
+                <w:szCs w:val="26"/>
+              </w:rPr>
+            </w:pPr>
+            <w:r>
+              <w:rPr>
+                <w:rFonts w:asciiTheme="majorBidi" w:hAnsiTheme="majorBidi" w:cstheme="majorBidi"/>
+                <w:sz w:val="26"/>
+                <w:szCs w:val="26"/>
+              </w:rPr>
+              <w:t>Đặng Thanh Thế</w:t>
+            </w:r>
+          </w:p>
+        </w:tc>
+        <w:tc>
+          <w:tcPr>
+            <w:tcW w:w="1156" w:type="dxa"/>
+          </w:tcPr>
+          <w:p>
+            <w:pPr>
+              <w:rPr>
+                <w:rFonts w:asciiTheme="majorBidi" w:hAnsiTheme="majorBidi" w:cstheme="majorBidi"/>
+                <w:sz w:val="26"/>
+                <w:szCs w:val="26"/>
+              </w:rPr>
+            </w:pPr>
+          </w:p>
+        </w:tc>
+      </w:tr>
+      <w:tr>
+        <w:tc>
+          <w:tcPr>
+            <w:tcW w:w="1402" w:type="dxa"/>
+          </w:tcPr>
+          <w:p>
+            <w:pPr>
+              <w:rPr>
+                <w:rFonts w:asciiTheme="majorBidi" w:hAnsiTheme="majorBidi" w:cstheme="majorBidi"/>
+                <w:sz w:val="26"/>
+                <w:szCs w:val="26"/>
+              </w:rPr>
+            </w:pPr>
+            <w:r>
+              <w:rPr>
+                <w:rFonts w:asciiTheme="majorBidi" w:hAnsiTheme="majorBidi" w:cstheme="majorBidi"/>
+                <w:sz w:val="26"/>
+                <w:szCs w:val="26"/>
+              </w:rPr>
+              <w:t>Tuần 4: 30/9/2019-6/10/2019</w:t>
+            </w:r>
+          </w:p>
+        </w:tc>
+        <w:tc>
+          <w:tcPr>
+            <w:tcW w:w="1881" w:type="dxa"/>
+          </w:tcPr>
+          <w:p>
+            <w:pPr>
+              <w:rPr>
+                <w:rFonts w:asciiTheme="majorBidi" w:hAnsiTheme="majorBidi" w:cstheme="majorBidi"/>
+                <w:sz w:val="26"/>
+                <w:szCs w:val="26"/>
+              </w:rPr>
+            </w:pPr>
+            <w:r>
+              <w:rPr>
+                <w:rFonts w:asciiTheme="majorBidi" w:hAnsiTheme="majorBidi" w:cstheme="majorBidi"/>
+                <w:sz w:val="26"/>
+                <w:szCs w:val="26"/>
+              </w:rPr>
+              <w:t>-Deploy trang web</w:t>
+            </w:r>
+          </w:p>
+          <w:p>
+            <w:pPr>
+              <w:rPr>
+                <w:rFonts w:asciiTheme="majorBidi" w:hAnsiTheme="majorBidi" w:cstheme="majorBidi"/>
+                <w:sz w:val="26"/>
+                <w:szCs w:val="26"/>
+              </w:rPr>
+            </w:pPr>
+            <w:r>
+              <w:rPr>
+                <w:rFonts w:asciiTheme="majorBidi" w:hAnsiTheme="majorBidi" w:cstheme="majorBidi"/>
+                <w:sz w:val="26"/>
+                <w:szCs w:val="26"/>
+              </w:rPr>
+              <w:t>-Thiết kế hoàn chỉnh trang chủ</w:t>
+            </w:r>
+          </w:p>
+        </w:tc>
+        <w:tc>
+          <w:tcPr>
+            <w:tcW w:w="1794" w:type="dxa"/>
+            <w:vAlign w:val="center"/>
+          </w:tcPr>
           <w:p>
             <w:pPr>
               <w:rPr>
@@ -1306,25 +1323,680 @@
                 <w:sz w:val="26"/>
                 <w:szCs w:val="26"/>
               </w:rPr>
-              <w:t>Thiết kế trang chính được các phần</w:t>
-            </w:r>
-            <w:r>
-              <w:rPr>
-                <w:rFonts w:asciiTheme="majorBidi" w:hAnsiTheme="majorBidi" w:cstheme="majorBidi"/>
-                <w:sz w:val="26"/>
-                <w:szCs w:val="26"/>
-              </w:rPr>
-              <w:t xml:space="preserve"> cơ bản</w:t>
-            </w:r>
-            <w:r>
-              <w:rPr>
-                <w:rFonts w:asciiTheme="majorBidi" w:hAnsiTheme="majorBidi" w:cstheme="majorBidi"/>
-                <w:sz w:val="26"/>
-                <w:szCs w:val="26"/>
-              </w:rPr>
-              <w:t>.</w:t>
-            </w:r>
-          </w:p>
+              <w:t>Deploy website lên cloud tại trang gearhost.com</w:t>
+            </w:r>
+          </w:p>
+          <w:p>
+            <w:pPr>
+              <w:rPr>
+                <w:rFonts w:asciiTheme="majorBidi" w:hAnsiTheme="majorBidi" w:cstheme="majorBidi"/>
+                <w:sz w:val="26"/>
+                <w:szCs w:val="26"/>
+              </w:rPr>
+            </w:pPr>
+            <w:r>
+              <w:rPr>
+                <w:rFonts w:asciiTheme="majorBidi" w:hAnsiTheme="majorBidi" w:cstheme="majorBidi"/>
+                <w:sz w:val="26"/>
+                <w:szCs w:val="26"/>
+              </w:rPr>
+              <w:t>-Thiết kế được hầu hết các component cho trang chính</w:t>
+            </w:r>
+          </w:p>
+        </w:tc>
+        <w:tc>
+          <w:tcPr>
+            <w:tcW w:w="1517" w:type="dxa"/>
+          </w:tcPr>
+          <w:p>
+            <w:pPr>
+              <w:rPr>
+                <w:rFonts w:asciiTheme="majorBidi" w:hAnsiTheme="majorBidi" w:cstheme="majorBidi"/>
+                <w:sz w:val="26"/>
+                <w:szCs w:val="26"/>
+              </w:rPr>
+            </w:pPr>
+            <w:r>
+              <w:rPr>
+                <w:rFonts w:asciiTheme="majorBidi" w:hAnsiTheme="majorBidi" w:cstheme="majorBidi"/>
+                <w:sz w:val="26"/>
+                <w:szCs w:val="26"/>
+              </w:rPr>
+              <w:t>Nguyễn Trần Trung Kiên</w:t>
+            </w:r>
+          </w:p>
+        </w:tc>
+        <w:tc>
+          <w:tcPr>
+            <w:tcW w:w="1600" w:type="dxa"/>
+          </w:tcPr>
+          <w:p>
+            <w:pPr>
+              <w:rPr>
+                <w:rFonts w:asciiTheme="majorBidi" w:hAnsiTheme="majorBidi" w:cstheme="majorBidi"/>
+                <w:sz w:val="26"/>
+                <w:szCs w:val="26"/>
+              </w:rPr>
+            </w:pPr>
+            <w:r>
+              <w:rPr>
+                <w:rFonts w:asciiTheme="majorBidi" w:hAnsiTheme="majorBidi" w:cstheme="majorBidi"/>
+                <w:sz w:val="26"/>
+                <w:szCs w:val="26"/>
+              </w:rPr>
+              <w:t>Đặng Thanh Thế</w:t>
+            </w:r>
+          </w:p>
+        </w:tc>
+        <w:tc>
+          <w:tcPr>
+            <w:tcW w:w="1156" w:type="dxa"/>
+          </w:tcPr>
+          <w:p>
+            <w:pPr>
+              <w:rPr>
+                <w:rFonts w:asciiTheme="majorBidi" w:hAnsiTheme="majorBidi" w:cstheme="majorBidi"/>
+                <w:sz w:val="26"/>
+                <w:szCs w:val="26"/>
+              </w:rPr>
+            </w:pPr>
+          </w:p>
+        </w:tc>
+      </w:tr>
+      <w:tr>
+        <w:tc>
+          <w:tcPr>
+            <w:tcW w:w="1402" w:type="dxa"/>
+          </w:tcPr>
+          <w:p>
+            <w:pPr>
+              <w:rPr>
+                <w:rFonts w:asciiTheme="majorBidi" w:hAnsiTheme="majorBidi" w:cstheme="majorBidi"/>
+                <w:sz w:val="26"/>
+                <w:szCs w:val="26"/>
+              </w:rPr>
+            </w:pPr>
+            <w:r>
+              <w:rPr>
+                <w:rFonts w:asciiTheme="majorBidi" w:hAnsiTheme="majorBidi" w:cstheme="majorBidi"/>
+                <w:sz w:val="26"/>
+                <w:szCs w:val="26"/>
+              </w:rPr>
+              <w:t>Tuần 5: 7/10/2019 – 13/10/2019</w:t>
+            </w:r>
+          </w:p>
+        </w:tc>
+        <w:tc>
+          <w:tcPr>
+            <w:tcW w:w="1881" w:type="dxa"/>
+          </w:tcPr>
+          <w:p>
+            <w:pPr>
+              <w:rPr>
+                <w:rFonts w:asciiTheme="majorBidi" w:hAnsiTheme="majorBidi" w:cstheme="majorBidi"/>
+                <w:sz w:val="26"/>
+                <w:szCs w:val="26"/>
+              </w:rPr>
+            </w:pPr>
+            <w:r>
+              <w:rPr>
+                <w:rFonts w:asciiTheme="majorBidi" w:hAnsiTheme="majorBidi" w:cstheme="majorBidi"/>
+                <w:sz w:val="26"/>
+                <w:szCs w:val="26"/>
+              </w:rPr>
+              <w:t>-Thiết kế hoàn chỉnh trang chính</w:t>
+            </w:r>
+          </w:p>
+          <w:p>
+            <w:pPr>
+              <w:rPr>
+                <w:rFonts w:asciiTheme="majorBidi" w:hAnsiTheme="majorBidi" w:cstheme="majorBidi"/>
+                <w:sz w:val="26"/>
+                <w:szCs w:val="26"/>
+              </w:rPr>
+            </w:pPr>
+            <w:r>
+              <w:rPr>
+                <w:rFonts w:asciiTheme="majorBidi" w:hAnsiTheme="majorBidi" w:cstheme="majorBidi"/>
+                <w:sz w:val="26"/>
+                <w:szCs w:val="26"/>
+              </w:rPr>
+              <w:t>-Thiết kế tiếp tục trang đăng nhập và đăng kí</w:t>
+            </w:r>
+          </w:p>
+          <w:p>
+            <w:pPr>
+              <w:rPr>
+                <w:rFonts w:asciiTheme="majorBidi" w:hAnsiTheme="majorBidi" w:cstheme="majorBidi"/>
+                <w:sz w:val="26"/>
+                <w:szCs w:val="26"/>
+              </w:rPr>
+            </w:pPr>
+            <w:r>
+              <w:rPr>
+                <w:rFonts w:asciiTheme="majorBidi" w:hAnsiTheme="majorBidi" w:cstheme="majorBidi"/>
+                <w:sz w:val="26"/>
+                <w:szCs w:val="26"/>
+              </w:rPr>
+              <w:lastRenderedPageBreak/>
+              <w:t>-Viết backend cho phần đăng nhập và đăng kí</w:t>
+            </w:r>
+          </w:p>
+          <w:p>
+            <w:pPr>
+              <w:rPr>
+                <w:rFonts w:asciiTheme="majorBidi" w:hAnsiTheme="majorBidi" w:cstheme="majorBidi"/>
+                <w:sz w:val="26"/>
+                <w:szCs w:val="26"/>
+              </w:rPr>
+            </w:pPr>
+            <w:r>
+              <w:rPr>
+                <w:rFonts w:asciiTheme="majorBidi" w:hAnsiTheme="majorBidi" w:cstheme="majorBidi"/>
+                <w:sz w:val="26"/>
+                <w:szCs w:val="26"/>
+              </w:rPr>
+              <w:t>-Viết backend cho phần giỏ hàng</w:t>
+            </w:r>
+          </w:p>
+          <w:p>
+            <w:pPr>
+              <w:rPr>
+                <w:rFonts w:asciiTheme="majorBidi" w:hAnsiTheme="majorBidi" w:cstheme="majorBidi"/>
+                <w:sz w:val="26"/>
+                <w:szCs w:val="26"/>
+              </w:rPr>
+            </w:pPr>
+            <w:r>
+              <w:rPr>
+                <w:rFonts w:asciiTheme="majorBidi" w:hAnsiTheme="majorBidi" w:cstheme="majorBidi"/>
+                <w:sz w:val="26"/>
+                <w:szCs w:val="26"/>
+              </w:rPr>
+              <w:t>-Thiết kế Modal Quick View</w:t>
+            </w:r>
+          </w:p>
+        </w:tc>
+        <w:tc>
+          <w:tcPr>
+            <w:tcW w:w="1794" w:type="dxa"/>
+          </w:tcPr>
+          <w:p>
+            <w:pPr>
+              <w:rPr>
+                <w:rFonts w:asciiTheme="majorBidi" w:hAnsiTheme="majorBidi" w:cstheme="majorBidi"/>
+                <w:sz w:val="26"/>
+                <w:szCs w:val="26"/>
+              </w:rPr>
+            </w:pPr>
+            <w:r>
+              <w:rPr>
+                <w:rFonts w:asciiTheme="majorBidi" w:hAnsiTheme="majorBidi" w:cstheme="majorBidi"/>
+                <w:sz w:val="26"/>
+                <w:szCs w:val="26"/>
+              </w:rPr>
+              <w:lastRenderedPageBreak/>
+              <w:t>-Hoàn thành phần đăng nhập và đăng kí.</w:t>
+            </w:r>
+          </w:p>
+          <w:p>
+            <w:pPr>
+              <w:rPr>
+                <w:rFonts w:asciiTheme="majorBidi" w:hAnsiTheme="majorBidi" w:cstheme="majorBidi"/>
+                <w:sz w:val="26"/>
+                <w:szCs w:val="26"/>
+              </w:rPr>
+            </w:pPr>
+            <w:r>
+              <w:rPr>
+                <w:rFonts w:asciiTheme="majorBidi" w:hAnsiTheme="majorBidi" w:cstheme="majorBidi"/>
+                <w:sz w:val="26"/>
+                <w:szCs w:val="26"/>
+              </w:rPr>
+              <w:lastRenderedPageBreak/>
+              <w:t>-Thiết kế xong phần đăng nhập</w:t>
+            </w:r>
+          </w:p>
+          <w:p>
+            <w:pPr>
+              <w:rPr>
+                <w:rFonts w:asciiTheme="majorBidi" w:hAnsiTheme="majorBidi" w:cstheme="majorBidi"/>
+                <w:sz w:val="26"/>
+                <w:szCs w:val="26"/>
+              </w:rPr>
+            </w:pPr>
+            <w:r>
+              <w:rPr>
+                <w:rFonts w:asciiTheme="majorBidi" w:hAnsiTheme="majorBidi" w:cstheme="majorBidi"/>
+                <w:sz w:val="26"/>
+                <w:szCs w:val="26"/>
+              </w:rPr>
+              <w:t>-Hoàn thành một phần chức năng giỏ hàng</w:t>
+            </w:r>
+          </w:p>
+          <w:p>
+            <w:pPr>
+              <w:rPr>
+                <w:rFonts w:asciiTheme="majorBidi" w:hAnsiTheme="majorBidi" w:cstheme="majorBidi"/>
+                <w:sz w:val="26"/>
+                <w:szCs w:val="26"/>
+              </w:rPr>
+            </w:pPr>
+            <w:r>
+              <w:rPr>
+                <w:rFonts w:asciiTheme="majorBidi" w:hAnsiTheme="majorBidi" w:cstheme="majorBidi"/>
+                <w:sz w:val="26"/>
+                <w:szCs w:val="26"/>
+              </w:rPr>
+              <w:t>-Thiết kế hoàn chỉnh trang chính</w:t>
+            </w:r>
+          </w:p>
+          <w:p>
+            <w:pPr>
+              <w:rPr>
+                <w:rFonts w:asciiTheme="majorBidi" w:hAnsiTheme="majorBidi" w:cstheme="majorBidi"/>
+                <w:sz w:val="26"/>
+                <w:szCs w:val="26"/>
+              </w:rPr>
+            </w:pPr>
+            <w:r>
+              <w:rPr>
+                <w:rFonts w:asciiTheme="majorBidi" w:hAnsiTheme="majorBidi" w:cstheme="majorBidi"/>
+                <w:sz w:val="26"/>
+                <w:szCs w:val="26"/>
+              </w:rPr>
+              <w:t>-Hoàn thành một phần Modal Quick View</w:t>
+            </w:r>
+          </w:p>
+        </w:tc>
+        <w:tc>
+          <w:tcPr>
+            <w:tcW w:w="1517" w:type="dxa"/>
+          </w:tcPr>
+          <w:p>
+            <w:pPr>
+              <w:rPr>
+                <w:rFonts w:asciiTheme="majorBidi" w:hAnsiTheme="majorBidi" w:cstheme="majorBidi"/>
+                <w:sz w:val="26"/>
+                <w:szCs w:val="26"/>
+              </w:rPr>
+            </w:pPr>
+            <w:r>
+              <w:rPr>
+                <w:rFonts w:asciiTheme="majorBidi" w:hAnsiTheme="majorBidi" w:cstheme="majorBidi"/>
+                <w:sz w:val="26"/>
+                <w:szCs w:val="26"/>
+              </w:rPr>
+              <w:lastRenderedPageBreak/>
+              <w:t>Nguyễn Trần Trung Kiên</w:t>
+            </w:r>
+          </w:p>
+        </w:tc>
+        <w:tc>
+          <w:tcPr>
+            <w:tcW w:w="1600" w:type="dxa"/>
+          </w:tcPr>
+          <w:p>
+            <w:pPr>
+              <w:rPr>
+                <w:rFonts w:asciiTheme="majorBidi" w:hAnsiTheme="majorBidi" w:cstheme="majorBidi"/>
+                <w:sz w:val="26"/>
+                <w:szCs w:val="26"/>
+              </w:rPr>
+            </w:pPr>
+            <w:r>
+              <w:rPr>
+                <w:rFonts w:asciiTheme="majorBidi" w:hAnsiTheme="majorBidi" w:cstheme="majorBidi"/>
+                <w:sz w:val="26"/>
+                <w:szCs w:val="26"/>
+              </w:rPr>
+              <w:t>Đặng Thanh Thế</w:t>
+            </w:r>
+          </w:p>
+        </w:tc>
+        <w:tc>
+          <w:tcPr>
+            <w:tcW w:w="1156" w:type="dxa"/>
+          </w:tcPr>
+          <w:p>
+            <w:pPr>
+              <w:rPr>
+                <w:rFonts w:asciiTheme="majorBidi" w:hAnsiTheme="majorBidi" w:cstheme="majorBidi"/>
+                <w:sz w:val="26"/>
+                <w:szCs w:val="26"/>
+              </w:rPr>
+            </w:pPr>
+          </w:p>
+        </w:tc>
+      </w:tr>
+      <w:tr>
+        <w:tc>
+          <w:tcPr>
+            <w:tcW w:w="1402" w:type="dxa"/>
+          </w:tcPr>
+          <w:p>
+            <w:pPr>
+              <w:rPr>
+                <w:rFonts w:asciiTheme="majorBidi" w:hAnsiTheme="majorBidi" w:cstheme="majorBidi"/>
+                <w:sz w:val="26"/>
+                <w:szCs w:val="26"/>
+              </w:rPr>
+            </w:pPr>
+            <w:r>
+              <w:rPr>
+                <w:rFonts w:asciiTheme="majorBidi" w:hAnsiTheme="majorBidi" w:cstheme="majorBidi"/>
+                <w:sz w:val="26"/>
+                <w:szCs w:val="26"/>
+              </w:rPr>
+              <w:t>Tuần 6: 14/10/2019 – 20/10/2019</w:t>
+            </w:r>
+          </w:p>
+        </w:tc>
+        <w:tc>
+          <w:tcPr>
+            <w:tcW w:w="1881" w:type="dxa"/>
+          </w:tcPr>
+          <w:p>
+            <w:pPr>
+              <w:rPr>
+                <w:rFonts w:asciiTheme="majorBidi" w:hAnsiTheme="majorBidi" w:cstheme="majorBidi"/>
+                <w:sz w:val="26"/>
+                <w:szCs w:val="26"/>
+              </w:rPr>
+            </w:pPr>
+            <w:r>
+              <w:rPr>
+                <w:rFonts w:asciiTheme="majorBidi" w:hAnsiTheme="majorBidi" w:cstheme="majorBidi"/>
+                <w:sz w:val="26"/>
+                <w:szCs w:val="26"/>
+              </w:rPr>
+              <w:t>-Viết hoàn chỉnh chức năng giỏ hàng</w:t>
+            </w:r>
+          </w:p>
+          <w:p>
+            <w:pPr>
+              <w:rPr>
+                <w:rFonts w:asciiTheme="majorBidi" w:hAnsiTheme="majorBidi" w:cstheme="majorBidi"/>
+                <w:sz w:val="26"/>
+                <w:szCs w:val="26"/>
+              </w:rPr>
+            </w:pPr>
+            <w:r>
+              <w:rPr>
+                <w:rFonts w:asciiTheme="majorBidi" w:hAnsiTheme="majorBidi" w:cstheme="majorBidi"/>
+                <w:sz w:val="26"/>
+                <w:szCs w:val="26"/>
+              </w:rPr>
+              <w:t>-Thiết kế hoàn chỉnh Modal Quick View</w:t>
+            </w:r>
+          </w:p>
+          <w:p>
+            <w:pPr>
+              <w:rPr>
+                <w:rFonts w:asciiTheme="majorBidi" w:hAnsiTheme="majorBidi" w:cstheme="majorBidi"/>
+                <w:sz w:val="26"/>
+                <w:szCs w:val="26"/>
+              </w:rPr>
+            </w:pPr>
+            <w:r>
+              <w:rPr>
+                <w:rFonts w:asciiTheme="majorBidi" w:hAnsiTheme="majorBidi" w:cstheme="majorBidi"/>
+                <w:sz w:val="26"/>
+                <w:szCs w:val="26"/>
+              </w:rPr>
+              <w:t>-Thiết kế hoàn chỉnh phần đăng kí</w:t>
+            </w:r>
+          </w:p>
+          <w:p>
+            <w:pPr>
+              <w:rPr>
+                <w:rFonts w:asciiTheme="majorBidi" w:hAnsiTheme="majorBidi" w:cstheme="majorBidi"/>
+                <w:sz w:val="26"/>
+                <w:szCs w:val="26"/>
+              </w:rPr>
+            </w:pPr>
+          </w:p>
+        </w:tc>
+        <w:tc>
+          <w:tcPr>
+            <w:tcW w:w="1794" w:type="dxa"/>
+          </w:tcPr>
+          <w:p>
+            <w:pPr>
+              <w:rPr>
+                <w:rFonts w:asciiTheme="majorBidi" w:hAnsiTheme="majorBidi" w:cstheme="majorBidi"/>
+                <w:sz w:val="26"/>
+                <w:szCs w:val="26"/>
+              </w:rPr>
+            </w:pPr>
+            <w:r>
+              <w:rPr>
+                <w:rFonts w:asciiTheme="majorBidi" w:hAnsiTheme="majorBidi" w:cstheme="majorBidi"/>
+                <w:sz w:val="26"/>
+                <w:szCs w:val="26"/>
+              </w:rPr>
+              <w:t>-Hoàn thành thiết kế phần đăng kí</w:t>
+            </w:r>
+          </w:p>
+          <w:p>
+            <w:pPr>
+              <w:rPr>
+                <w:rFonts w:asciiTheme="majorBidi" w:hAnsiTheme="majorBidi" w:cstheme="majorBidi"/>
+                <w:sz w:val="26"/>
+                <w:szCs w:val="26"/>
+              </w:rPr>
+            </w:pPr>
+            <w:r>
+              <w:rPr>
+                <w:rFonts w:asciiTheme="majorBidi" w:hAnsiTheme="majorBidi" w:cstheme="majorBidi"/>
+                <w:sz w:val="26"/>
+                <w:szCs w:val="26"/>
+              </w:rPr>
+              <w:t>-Hoàn thành thiết kế Modal Quick View</w:t>
+            </w:r>
+          </w:p>
+          <w:p>
+            <w:pPr>
+              <w:rPr>
+                <w:rFonts w:asciiTheme="majorBidi" w:hAnsiTheme="majorBidi" w:cstheme="majorBidi"/>
+                <w:sz w:val="26"/>
+                <w:szCs w:val="26"/>
+              </w:rPr>
+            </w:pPr>
+            <w:r>
+              <w:rPr>
+                <w:rFonts w:asciiTheme="majorBidi" w:hAnsiTheme="majorBidi" w:cstheme="majorBidi"/>
+                <w:sz w:val="26"/>
+                <w:szCs w:val="26"/>
+              </w:rPr>
+              <w:t>-Hoàn thành chức năng giỏ hàng.</w:t>
+            </w:r>
+          </w:p>
+        </w:tc>
+        <w:tc>
+          <w:tcPr>
+            <w:tcW w:w="1517" w:type="dxa"/>
+          </w:tcPr>
+          <w:p>
+            <w:pPr>
+              <w:rPr>
+                <w:rFonts w:asciiTheme="majorBidi" w:hAnsiTheme="majorBidi" w:cstheme="majorBidi"/>
+                <w:sz w:val="26"/>
+                <w:szCs w:val="26"/>
+              </w:rPr>
+            </w:pPr>
+            <w:r>
+              <w:rPr>
+                <w:rFonts w:asciiTheme="majorBidi" w:hAnsiTheme="majorBidi" w:cstheme="majorBidi"/>
+                <w:sz w:val="26"/>
+                <w:szCs w:val="26"/>
+              </w:rPr>
+              <w:t>Nguyễn Trần Trung Kiên</w:t>
+            </w:r>
+          </w:p>
+        </w:tc>
+        <w:tc>
+          <w:tcPr>
+            <w:tcW w:w="1600" w:type="dxa"/>
+          </w:tcPr>
+          <w:p>
+            <w:pPr>
+              <w:rPr>
+                <w:rFonts w:asciiTheme="majorBidi" w:hAnsiTheme="majorBidi" w:cstheme="majorBidi"/>
+                <w:sz w:val="26"/>
+                <w:szCs w:val="26"/>
+              </w:rPr>
+            </w:pPr>
+            <w:r>
+              <w:rPr>
+                <w:rFonts w:asciiTheme="majorBidi" w:hAnsiTheme="majorBidi" w:cstheme="majorBidi"/>
+                <w:sz w:val="26"/>
+                <w:szCs w:val="26"/>
+              </w:rPr>
+              <w:t>Đặng Thanh Thế</w:t>
+            </w:r>
+          </w:p>
+        </w:tc>
+        <w:tc>
+          <w:tcPr>
+            <w:tcW w:w="1156" w:type="dxa"/>
+          </w:tcPr>
+          <w:p>
+            <w:pPr>
+              <w:rPr>
+                <w:rFonts w:asciiTheme="majorBidi" w:hAnsiTheme="majorBidi" w:cstheme="majorBidi"/>
+                <w:sz w:val="26"/>
+                <w:szCs w:val="26"/>
+              </w:rPr>
+            </w:pPr>
+          </w:p>
+        </w:tc>
+      </w:tr>
+      <w:tr>
+        <w:tc>
+          <w:tcPr>
+            <w:tcW w:w="1402" w:type="dxa"/>
+          </w:tcPr>
+          <w:p>
+            <w:pPr>
+              <w:rPr>
+                <w:rFonts w:asciiTheme="majorBidi" w:hAnsiTheme="majorBidi" w:cstheme="majorBidi"/>
+                <w:sz w:val="26"/>
+                <w:szCs w:val="26"/>
+              </w:rPr>
+            </w:pPr>
+            <w:r>
+              <w:rPr>
+                <w:rFonts w:asciiTheme="majorBidi" w:hAnsiTheme="majorBidi" w:cstheme="majorBidi"/>
+                <w:sz w:val="26"/>
+                <w:szCs w:val="26"/>
+              </w:rPr>
+              <w:t>Tuần 7: 21/10/2019 – 27/10/2019</w:t>
+            </w:r>
+          </w:p>
+        </w:tc>
+        <w:tc>
+          <w:tcPr>
+            <w:tcW w:w="1881" w:type="dxa"/>
+          </w:tcPr>
+          <w:p>
+            <w:pPr>
+              <w:rPr>
+                <w:rFonts w:asciiTheme="majorBidi" w:hAnsiTheme="majorBidi" w:cstheme="majorBidi"/>
+                <w:sz w:val="26"/>
+                <w:szCs w:val="26"/>
+              </w:rPr>
+            </w:pPr>
+            <w:r>
+              <w:rPr>
+                <w:rFonts w:asciiTheme="majorBidi" w:hAnsiTheme="majorBidi" w:cstheme="majorBidi"/>
+                <w:sz w:val="26"/>
+                <w:szCs w:val="26"/>
+              </w:rPr>
+              <w:t>-Viết backend cho phần Model Quick View</w:t>
+            </w:r>
+          </w:p>
+          <w:p>
+            <w:pPr>
+              <w:rPr>
+                <w:rFonts w:asciiTheme="majorBidi" w:hAnsiTheme="majorBidi" w:cstheme="majorBidi"/>
+                <w:sz w:val="26"/>
+                <w:szCs w:val="26"/>
+              </w:rPr>
+            </w:pPr>
+            <w:r>
+              <w:rPr>
+                <w:rFonts w:asciiTheme="majorBidi" w:hAnsiTheme="majorBidi" w:cstheme="majorBidi"/>
+                <w:sz w:val="26"/>
+                <w:szCs w:val="26"/>
+              </w:rPr>
+              <w:t>-Thiết kế trang chi tiết sách</w:t>
+            </w:r>
+          </w:p>
+          <w:p>
+            <w:pPr>
+              <w:rPr>
+                <w:rFonts w:asciiTheme="majorBidi" w:hAnsiTheme="majorBidi" w:cstheme="majorBidi"/>
+                <w:sz w:val="26"/>
+                <w:szCs w:val="26"/>
+              </w:rPr>
+            </w:pPr>
+            <w:r>
+              <w:rPr>
+                <w:rFonts w:asciiTheme="majorBidi" w:hAnsiTheme="majorBidi" w:cstheme="majorBidi"/>
+                <w:sz w:val="26"/>
+                <w:szCs w:val="26"/>
+              </w:rPr>
+              <w:t>-Thiết kế trang danh sách sách</w:t>
+            </w:r>
+          </w:p>
+          <w:p>
+            <w:pPr>
+              <w:rPr>
+                <w:rFonts w:asciiTheme="majorBidi" w:hAnsiTheme="majorBidi" w:cstheme="majorBidi"/>
+                <w:sz w:val="26"/>
+                <w:szCs w:val="26"/>
+              </w:rPr>
+            </w:pPr>
+            <w:r>
+              <w:rPr>
+                <w:rFonts w:asciiTheme="majorBidi" w:hAnsiTheme="majorBidi" w:cstheme="majorBidi"/>
+                <w:sz w:val="26"/>
+                <w:szCs w:val="26"/>
+              </w:rPr>
+              <w:t xml:space="preserve">-Viết backend </w:t>
+            </w:r>
+            <w:r>
+              <w:rPr>
+                <w:rFonts w:asciiTheme="majorBidi" w:hAnsiTheme="majorBidi" w:cstheme="majorBidi"/>
+                <w:sz w:val="26"/>
+                <w:szCs w:val="26"/>
+              </w:rPr>
+              <w:t>cho phần chi tiết sách</w:t>
+            </w:r>
+          </w:p>
+          <w:p>
+            <w:pPr>
+              <w:rPr>
+                <w:rFonts w:asciiTheme="majorBidi" w:hAnsiTheme="majorBidi" w:cstheme="majorBidi"/>
+                <w:sz w:val="26"/>
+                <w:szCs w:val="26"/>
+              </w:rPr>
+            </w:pPr>
+            <w:r>
+              <w:rPr>
+                <w:rFonts w:asciiTheme="majorBidi" w:hAnsiTheme="majorBidi" w:cstheme="majorBidi"/>
+                <w:sz w:val="26"/>
+                <w:szCs w:val="26"/>
+              </w:rPr>
+              <w:t>-Viết backend cho phần danh sách sách</w:t>
+            </w:r>
+          </w:p>
+        </w:tc>
+        <w:tc>
+          <w:tcPr>
+            <w:tcW w:w="1794" w:type="dxa"/>
+          </w:tcPr>
           <w:p>
             <w:pPr>
               <w:rPr>
@@ -1347,21 +2019,65 @@
                 <w:sz w:val="26"/>
                 <w:szCs w:val="26"/>
               </w:rPr>
-              <w:t>Viết phần lấy dữ liệu lên cho trang chủ</w:t>
-            </w:r>
-            <w:r>
-              <w:rPr>
-                <w:rFonts w:asciiTheme="majorBidi" w:hAnsiTheme="majorBidi" w:cstheme="majorBidi"/>
-                <w:sz w:val="26"/>
-                <w:szCs w:val="26"/>
-              </w:rPr>
-              <w:t>.</w:t>
-            </w:r>
-          </w:p>
-        </w:tc>
-        <w:tc>
-          <w:tcPr>
-            <w:tcW w:w="1530" w:type="dxa"/>
+              <w:t>Hoàn thành chức năng Model Quick View</w:t>
+            </w:r>
+          </w:p>
+          <w:p>
+            <w:pPr>
+              <w:rPr>
+                <w:rFonts w:asciiTheme="majorBidi" w:hAnsiTheme="majorBidi" w:cstheme="majorBidi"/>
+                <w:sz w:val="26"/>
+                <w:szCs w:val="26"/>
+              </w:rPr>
+            </w:pPr>
+            <w:r>
+              <w:rPr>
+                <w:rFonts w:asciiTheme="majorBidi" w:hAnsiTheme="majorBidi" w:cstheme="majorBidi"/>
+                <w:sz w:val="26"/>
+                <w:szCs w:val="26"/>
+              </w:rPr>
+              <w:t xml:space="preserve">-Hoàn thành </w:t>
+            </w:r>
+            <w:r>
+              <w:rPr>
+                <w:rFonts w:asciiTheme="majorBidi" w:hAnsiTheme="majorBidi" w:cstheme="majorBidi"/>
+                <w:sz w:val="26"/>
+                <w:szCs w:val="26"/>
+              </w:rPr>
+              <w:t xml:space="preserve">thiết kế và </w:t>
+            </w:r>
+            <w:r>
+              <w:rPr>
+                <w:rFonts w:asciiTheme="majorBidi" w:hAnsiTheme="majorBidi" w:cstheme="majorBidi"/>
+                <w:sz w:val="26"/>
+                <w:szCs w:val="26"/>
+              </w:rPr>
+              <w:t>chức năng xem chi tiết sách</w:t>
+            </w:r>
+          </w:p>
+          <w:p>
+            <w:pPr>
+              <w:rPr>
+                <w:rFonts w:asciiTheme="majorBidi" w:hAnsiTheme="majorBidi" w:cstheme="majorBidi"/>
+                <w:sz w:val="26"/>
+                <w:szCs w:val="26"/>
+              </w:rPr>
+            </w:pPr>
+            <w:r>
+              <w:rPr>
+                <w:rFonts w:asciiTheme="majorBidi" w:hAnsiTheme="majorBidi" w:cstheme="majorBidi"/>
+                <w:sz w:val="26"/>
+                <w:szCs w:val="26"/>
+              </w:rPr>
+              <w:t>-Hoàn thành thiết kế trang danh sách sách</w:t>
+            </w:r>
+            <w:bookmarkStart w:id="0" w:name="_GoBack"/>
+            <w:bookmarkEnd w:id="0"/>
+          </w:p>
+        </w:tc>
+        <w:tc>
+          <w:tcPr>
+            <w:tcW w:w="1517" w:type="dxa"/>
           </w:tcPr>
           <w:p>
             <w:pPr>
@@ -1383,7 +2099,7 @@
         </w:tc>
         <w:tc>
           <w:tcPr>
-            <w:tcW w:w="1620" w:type="dxa"/>
+            <w:tcW w:w="1600" w:type="dxa"/>
           </w:tcPr>
           <w:p>
             <w:pPr>
@@ -1405,7 +2121,7 @@
         </w:tc>
         <w:tc>
           <w:tcPr>
-            <w:tcW w:w="1165" w:type="dxa"/>
+            <w:tcW w:w="1156" w:type="dxa"/>
           </w:tcPr>
           <w:p>
             <w:pPr>
@@ -1427,8 +2143,6 @@
           <w:szCs w:val="26"/>
         </w:rPr>
       </w:pPr>
-      <w:bookmarkStart w:id="0" w:name="_GoBack"/>
-      <w:bookmarkEnd w:id="0"/>
     </w:p>
     <w:p>
       <w:pPr>

</xml_diff>